<commit_message>
Day2 - Java script complete
</commit_message>
<xml_diff>
--- a/Notes.docx
+++ b/Notes.docx
@@ -26,16 +26,8 @@
         <w:rPr>
           <w:rStyle w:val="IntenseReference"/>
         </w:rPr>
-        <w:t xml:space="preserve">What is </w:t>
-      </w:r>
-      <w:proofErr w:type="gramStart"/>
-      <w:r>
-        <w:rPr>
-          <w:rStyle w:val="IntenseReference"/>
-        </w:rPr>
-        <w:t>protractor :</w:t>
-      </w:r>
-      <w:proofErr w:type="gramEnd"/>
+        <w:t>What is protractor :</w:t>
+      </w:r>
     </w:p>
     <w:p>
       <w:pPr>
@@ -53,30 +45,8 @@
         <w:rPr>
           <w:rStyle w:val="IntenseEmphasis"/>
         </w:rPr>
-        <w:t>actor is a automation tool / framework which is built on top of Webdriver JS (</w:t>
-      </w:r>
-      <w:proofErr w:type="spellStart"/>
-      <w:r>
-        <w:rPr>
-          <w:rStyle w:val="IntenseEmphasis"/>
-        </w:rPr>
-        <w:t>WebdriverJS</w:t>
-      </w:r>
-      <w:proofErr w:type="spellEnd"/>
-      <w:r>
-        <w:rPr>
-          <w:rStyle w:val="IntenseEmphasis"/>
-        </w:rPr>
-        <w:t xml:space="preserve"> is a Java script version of </w:t>
-      </w:r>
-      <w:proofErr w:type="gramStart"/>
-      <w:r>
-        <w:rPr>
-          <w:rStyle w:val="IntenseEmphasis"/>
-        </w:rPr>
-        <w:t>selenium )</w:t>
-      </w:r>
-      <w:proofErr w:type="gramEnd"/>
+        <w:t>actor is a automation tool / framework which is built on top of Webdriver JS (WebdriverJS is a Java script version of selenium )</w:t>
+      </w:r>
     </w:p>
     <w:p>
       <w:pPr>
@@ -152,16 +122,8 @@
         <w:rPr>
           <w:rStyle w:val="IntenseReference"/>
         </w:rPr>
-        <w:t xml:space="preserve">Why Protractor is </w:t>
-      </w:r>
-      <w:proofErr w:type="gramStart"/>
-      <w:r>
-        <w:rPr>
-          <w:rStyle w:val="IntenseReference"/>
-        </w:rPr>
-        <w:t>required :</w:t>
-      </w:r>
-      <w:proofErr w:type="gramEnd"/>
+        <w:t>Why Protractor is required :</w:t>
+      </w:r>
     </w:p>
     <w:p>
       <w:pPr>
@@ -186,59 +148,7 @@
           <w:spacing w:val="0"/>
           <w:u w:val="none"/>
         </w:rPr>
-        <w:t>If the applications are developed using angular or angular JS, then along with normal html attributes (id, name, class name…) we will also have angular specific attributes (</w:t>
-      </w:r>
-      <w:proofErr w:type="spellStart"/>
-      <w:r>
-        <w:rPr>
-          <w:rStyle w:val="IntenseReference"/>
-          <w:b w:val="0"/>
-          <w:bCs w:val="0"/>
-          <w:smallCaps w:val="0"/>
-          <w:color w:val="auto"/>
-          <w:spacing w:val="0"/>
-          <w:u w:val="none"/>
-        </w:rPr>
-        <w:t>ng</w:t>
-      </w:r>
-      <w:proofErr w:type="spellEnd"/>
-      <w:r>
-        <w:rPr>
-          <w:rStyle w:val="IntenseReference"/>
-          <w:b w:val="0"/>
-          <w:bCs w:val="0"/>
-          <w:smallCaps w:val="0"/>
-          <w:color w:val="auto"/>
-          <w:spacing w:val="0"/>
-          <w:u w:val="none"/>
-        </w:rPr>
-        <w:t xml:space="preserve">-repeater, </w:t>
-      </w:r>
-      <w:proofErr w:type="spellStart"/>
-      <w:r>
-        <w:rPr>
-          <w:rStyle w:val="IntenseReference"/>
-          <w:b w:val="0"/>
-          <w:bCs w:val="0"/>
-          <w:smallCaps w:val="0"/>
-          <w:color w:val="auto"/>
-          <w:spacing w:val="0"/>
-          <w:u w:val="none"/>
-        </w:rPr>
-        <w:t>ng</w:t>
-      </w:r>
-      <w:proofErr w:type="spellEnd"/>
-      <w:r>
-        <w:rPr>
-          <w:rStyle w:val="IntenseReference"/>
-          <w:b w:val="0"/>
-          <w:bCs w:val="0"/>
-          <w:smallCaps w:val="0"/>
-          <w:color w:val="auto"/>
-          <w:spacing w:val="0"/>
-          <w:u w:val="none"/>
-        </w:rPr>
-        <w:t>-controller etc) which cannot be handled directly in selenium. Also, handling dynamic elements in selenium will be difficult.</w:t>
+        <w:t>If the applications are developed using angular or angular JS, then along with normal html attributes (id, name, class name…) we will also have angular specific attributes (ng-repeater, ng-controller etc) which cannot be handled directly in selenium. Also, handling dynamic elements in selenium will be difficult.</w:t>
       </w:r>
     </w:p>
     <w:p>
@@ -456,27 +366,13 @@
         <w:rPr>
           <w:rStyle w:val="SubtleReference"/>
         </w:rPr>
-        <w:t xml:space="preserve">HIGHLEVEL </w:t>
-      </w:r>
-      <w:proofErr w:type="gramStart"/>
+        <w:t xml:space="preserve">HIGHLEVEL DIFFERENCE </w:t>
+      </w:r>
       <w:r>
         <w:rPr>
           <w:rStyle w:val="SubtleReference"/>
         </w:rPr>
-        <w:t xml:space="preserve">DIFFERENCE </w:t>
-      </w:r>
-      <w:r>
-        <w:rPr>
-          <w:rStyle w:val="SubtleReference"/>
-        </w:rPr>
-        <w:t xml:space="preserve"> BETWEEN</w:t>
-      </w:r>
-      <w:proofErr w:type="gramEnd"/>
-      <w:r>
-        <w:rPr>
-          <w:rStyle w:val="SubtleReference"/>
-        </w:rPr>
-        <w:t xml:space="preserve"> INTERPRETED AND COMPILED PROGRAMMING</w:t>
+        <w:t xml:space="preserve"> BETWEEN INTERPRETED AND COMPILED PROGRAMMING</w:t>
       </w:r>
     </w:p>
     <w:p>
@@ -613,19 +509,8 @@
           <w:u w:val="none"/>
         </w:rPr>
         <w:lastRenderedPageBreak/>
-        <w:t xml:space="preserve">Java </w:t>
-      </w:r>
-      <w:proofErr w:type="gramStart"/>
-      <w:r>
-        <w:rPr>
-          <w:rStyle w:val="SubtleReference"/>
-          <w:smallCaps w:val="0"/>
-          <w:color w:val="17365D" w:themeColor="text2" w:themeShade="BF"/>
-          <w:u w:val="none"/>
-        </w:rPr>
-        <w:t>Script :</w:t>
-      </w:r>
-      <w:proofErr w:type="gramEnd"/>
+        <w:t>Java Script :</w:t>
+      </w:r>
     </w:p>
     <w:p>
       <w:pPr>
@@ -650,21 +535,8 @@
         <w:t xml:space="preserve"> Interpreted</w:t>
       </w:r>
       <w:r>
-        <w:t xml:space="preserve"> Programming Language, which is introduced in the year 1995 by </w:t>
-      </w:r>
-      <w:proofErr w:type="spellStart"/>
-      <w:r>
-        <w:t>Bredan</w:t>
-      </w:r>
-      <w:proofErr w:type="spellEnd"/>
-      <w:r>
-        <w:t xml:space="preserve"> </w:t>
-      </w:r>
-      <w:proofErr w:type="spellStart"/>
-      <w:r>
-        <w:t>Eich</w:t>
-      </w:r>
-      <w:proofErr w:type="spellEnd"/>
+        <w:t xml:space="preserve"> Programming Language, which is introduced in the year 1995 by Bredan Eich</w:t>
+      </w:r>
     </w:p>
     <w:p>
       <w:pPr>
@@ -801,6 +673,9 @@
         <w:t xml:space="preserve">Use Extension option </w:t>
       </w:r>
       <w:r>
+        <w:rPr>
+          <w:noProof/>
+        </w:rPr>
         <w:drawing>
           <wp:inline distT="0" distB="0" distL="0" distR="0">
             <wp:extent cx="241300" cy="264126"/>
@@ -860,13 +735,8 @@
         <w:t>th</w:t>
       </w:r>
       <w:r>
-        <w:t xml:space="preserve"> from left panel ) to install the </w:t>
-      </w:r>
-      <w:proofErr w:type="spellStart"/>
-      <w:r>
-        <w:t>plugin</w:t>
-      </w:r>
-      <w:proofErr w:type="spellEnd"/>
+        <w:t xml:space="preserve"> from left panel ) to install the plugin</w:t>
+      </w:r>
     </w:p>
     <w:p>
       <w:pPr>
@@ -942,13 +812,8 @@
         </w:numPr>
       </w:pPr>
       <w:r>
-        <w:t xml:space="preserve">To Run Java Script code install code runner </w:t>
-      </w:r>
-      <w:proofErr w:type="spellStart"/>
-      <w:r>
-        <w:t>plugin</w:t>
-      </w:r>
-      <w:proofErr w:type="spellEnd"/>
+        <w:t>To Run Java Script code install code runner plugin</w:t>
+      </w:r>
     </w:p>
     <w:p>
       <w:r>
@@ -1007,15 +872,7 @@
         <w:pStyle w:val="Heading1"/>
       </w:pPr>
       <w:r>
-        <w:t xml:space="preserve">Before running the program we should make sure we have installed node </w:t>
-      </w:r>
-      <w:proofErr w:type="spellStart"/>
-      <w:r>
-        <w:t>js</w:t>
-      </w:r>
-      <w:proofErr w:type="spellEnd"/>
-      <w:r>
-        <w:t xml:space="preserve"> software on the machine</w:t>
+        <w:t>Before running the program we should make sure we have installed node js software on the machine</w:t>
       </w:r>
     </w:p>
     <w:p>
@@ -1182,6 +1039,7 @@
         </w:rPr>
       </w:pPr>
     </w:p>
+    <w:p/>
     <w:p>
       <w:pPr>
         <w:pStyle w:val="Title"/>
@@ -1254,15 +1112,7 @@
         <w:pStyle w:val="Subtitle"/>
       </w:pPr>
       <w:r>
-        <w:t xml:space="preserve">Javascript supports 2 data types, let and const. based on the value stored inside the variables JS will decide the class variable belongs to. </w:t>
-      </w:r>
-      <w:proofErr w:type="gramStart"/>
-      <w:r>
-        <w:t>for</w:t>
-      </w:r>
-      <w:proofErr w:type="gramEnd"/>
-      <w:r>
-        <w:t xml:space="preserve"> ex,</w:t>
+        <w:t>Javascript supports 2 data types, let and const. based on the value stored inside the variables JS will decide the class variable belongs to. for ex,</w:t>
       </w:r>
     </w:p>
     <w:p>
@@ -1333,20 +1183,13 @@
           <w:numId w:val="2"/>
         </w:numPr>
       </w:pPr>
-      <w:proofErr w:type="spellStart"/>
       <w:r>
         <w:t>Bigint</w:t>
       </w:r>
-      <w:proofErr w:type="spellEnd"/>
-    </w:p>
-    <w:p>
-      <w:proofErr w:type="gramStart"/>
-      <w:r>
-        <w:t>NOTE :</w:t>
-      </w:r>
-      <w:proofErr w:type="gramEnd"/>
-      <w:r>
-        <w:t xml:space="preserve"> AVOID USING </w:t>
+    </w:p>
+    <w:p>
+      <w:r>
+        <w:t xml:space="preserve">NOTE : AVOID USING </w:t>
       </w:r>
       <w:r>
         <w:rPr>
@@ -1359,21 +1202,8 @@
       </w:r>
     </w:p>
     <w:p>
-      <w:proofErr w:type="gramStart"/>
-      <w:r>
-        <w:t>only</w:t>
-      </w:r>
-      <w:proofErr w:type="gramEnd"/>
-      <w:r>
-        <w:t xml:space="preserve"> difference between VAR and LET is, </w:t>
-      </w:r>
-      <w:proofErr w:type="spellStart"/>
-      <w:r>
-        <w:t>var</w:t>
-      </w:r>
-      <w:proofErr w:type="spellEnd"/>
-      <w:r>
-        <w:t xml:space="preserve"> is a function scope whereas let is a block scope.</w:t>
+      <w:r>
+        <w:t>only difference between VAR and LET is, var is a function scope whereas let is a block scope.</w:t>
       </w:r>
     </w:p>
     <w:p>
@@ -1835,13 +1665,8 @@
           <w:numId w:val="7"/>
         </w:numPr>
       </w:pPr>
-      <w:proofErr w:type="gramStart"/>
-      <w:r>
-        <w:t>check</w:t>
-      </w:r>
-      <w:proofErr w:type="gramEnd"/>
-      <w:r>
-        <w:t xml:space="preserve"> equal Value</w:t>
+      <w:r>
+        <w:t>check equal Value</w:t>
       </w:r>
       <w:r>
         <w:tab/>
@@ -1865,13 +1690,8 @@
           <w:numId w:val="7"/>
         </w:numPr>
       </w:pPr>
-      <w:proofErr w:type="gramStart"/>
-      <w:r>
-        <w:t>check</w:t>
-      </w:r>
-      <w:proofErr w:type="gramEnd"/>
-      <w:r>
-        <w:t xml:space="preserve"> equal Value along with type</w:t>
+      <w:r>
+        <w:t>check equal Value along with type</w:t>
       </w:r>
       <w:r>
         <w:tab/>
@@ -1889,13 +1709,8 @@
           <w:numId w:val="7"/>
         </w:numPr>
       </w:pPr>
-      <w:proofErr w:type="gramStart"/>
-      <w:r>
-        <w:t>check</w:t>
-      </w:r>
-      <w:proofErr w:type="gramEnd"/>
-      <w:r>
-        <w:t xml:space="preserve"> Not equal Value</w:t>
+      <w:r>
+        <w:t>check Not equal Value</w:t>
       </w:r>
       <w:r>
         <w:tab/>
@@ -1916,13 +1731,8 @@
           <w:numId w:val="7"/>
         </w:numPr>
       </w:pPr>
-      <w:proofErr w:type="gramStart"/>
-      <w:r>
-        <w:t>check</w:t>
-      </w:r>
-      <w:proofErr w:type="gramEnd"/>
-      <w:r>
-        <w:t xml:space="preserve"> equal Value along with type</w:t>
+      <w:r>
+        <w:t>check equal Value along with type</w:t>
       </w:r>
       <w:r>
         <w:tab/>
@@ -2058,7 +1868,6 @@
       <w:r>
         <w:tab/>
       </w:r>
-      <w:proofErr w:type="gramStart"/>
       <w:r>
         <w:tab/>
       </w:r>
@@ -2066,7 +1875,6 @@
         <w:tab/>
         <w:t>?:</w:t>
       </w:r>
-      <w:proofErr w:type="gramEnd"/>
     </w:p>
     <w:p/>
     <w:p/>
@@ -2111,14 +1919,7 @@
       </w:r>
       <w:r>
         <w:tab/>
-      </w:r>
-      <w:proofErr w:type="gramStart"/>
-      <w:r>
-        <w:t>x  =</w:t>
-      </w:r>
-      <w:proofErr w:type="gramEnd"/>
-      <w:r>
-        <w:t>= 5 &amp;&amp;  y == 5</w:t>
+        <w:t>x  == 5 &amp;&amp;  y == 5</w:t>
       </w:r>
     </w:p>
     <w:p>
@@ -2150,14 +1951,7 @@
       </w:r>
       <w:r>
         <w:tab/>
-      </w:r>
-      <w:proofErr w:type="gramStart"/>
-      <w:r>
-        <w:t>x  =</w:t>
-      </w:r>
-      <w:proofErr w:type="gramEnd"/>
-      <w:r>
-        <w:t>= 1 || y = =5</w:t>
+        <w:t>x  == 1 || y = =5</w:t>
       </w:r>
     </w:p>
     <w:p>
@@ -2212,15 +2006,8 @@
           <w:numId w:val="6"/>
         </w:numPr>
       </w:pPr>
-      <w:proofErr w:type="spellStart"/>
-      <w:proofErr w:type="gramStart"/>
-      <w:r>
-        <w:t>typeOF</w:t>
-      </w:r>
-      <w:proofErr w:type="spellEnd"/>
-      <w:proofErr w:type="gramEnd"/>
-      <w:r>
-        <w:t xml:space="preserve"> – returns the type of operator</w:t>
+      <w:r>
+        <w:t>typeOF – returns the type of operator</w:t>
       </w:r>
     </w:p>
     <w:p>
@@ -2231,15 +2018,8 @@
           <w:numId w:val="6"/>
         </w:numPr>
       </w:pPr>
-      <w:proofErr w:type="spellStart"/>
-      <w:proofErr w:type="gramStart"/>
-      <w:r>
-        <w:t>instanceOF</w:t>
-      </w:r>
-      <w:proofErr w:type="spellEnd"/>
-      <w:proofErr w:type="gramEnd"/>
-      <w:r>
-        <w:t xml:space="preserve"> – returns true if object belongs to a class</w:t>
+      <w:r>
+        <w:t>instanceOF – returns true if object belongs to a class</w:t>
       </w:r>
     </w:p>
     <w:p/>
@@ -2315,7 +2095,615 @@
         </w:drawing>
       </w:r>
     </w:p>
-    <w:p/>
+    <w:p>
+      <w:pPr>
+        <w:pStyle w:val="Title"/>
+      </w:pPr>
+      <w:r>
+        <w:t>Conditional statements</w:t>
+      </w:r>
+    </w:p>
+    <w:p>
+      <w:pPr>
+        <w:pStyle w:val="ListParagraph"/>
+        <w:numPr>
+          <w:ilvl w:val="0"/>
+          <w:numId w:val="9"/>
+        </w:numPr>
+      </w:pPr>
+      <w:r>
+        <w:t>if</w:t>
+      </w:r>
+    </w:p>
+    <w:p>
+      <w:pPr>
+        <w:pStyle w:val="ListParagraph"/>
+        <w:numPr>
+          <w:ilvl w:val="0"/>
+          <w:numId w:val="9"/>
+        </w:numPr>
+      </w:pPr>
+      <w:r>
+        <w:t>if  else</w:t>
+      </w:r>
+    </w:p>
+    <w:p>
+      <w:pPr>
+        <w:pStyle w:val="ListParagraph"/>
+        <w:numPr>
+          <w:ilvl w:val="0"/>
+          <w:numId w:val="9"/>
+        </w:numPr>
+      </w:pPr>
+      <w:r>
+        <w:t>if else if.. else</w:t>
+      </w:r>
+    </w:p>
+    <w:p>
+      <w:pPr>
+        <w:pStyle w:val="ListParagraph"/>
+        <w:numPr>
+          <w:ilvl w:val="0"/>
+          <w:numId w:val="9"/>
+        </w:numPr>
+      </w:pPr>
+      <w:r>
+        <w:t>switch</w:t>
+      </w:r>
+    </w:p>
+    <w:p>
+      <w:pPr>
+        <w:pStyle w:val="Title"/>
+      </w:pPr>
+      <w:r>
+        <w:t>Looping Statements</w:t>
+      </w:r>
+    </w:p>
+    <w:p>
+      <w:pPr>
+        <w:pStyle w:val="ListParagraph"/>
+        <w:numPr>
+          <w:ilvl w:val="0"/>
+          <w:numId w:val="10"/>
+        </w:numPr>
+      </w:pPr>
+      <w:r>
+        <w:t>for</w:t>
+      </w:r>
+    </w:p>
+    <w:p>
+      <w:pPr>
+        <w:pStyle w:val="ListParagraph"/>
+        <w:numPr>
+          <w:ilvl w:val="0"/>
+          <w:numId w:val="10"/>
+        </w:numPr>
+      </w:pPr>
+      <w:r>
+        <w:t>for each</w:t>
+      </w:r>
+      <w:r>
+        <w:t xml:space="preserve"> - </w:t>
+      </w:r>
+    </w:p>
+    <w:p>
+      <w:pPr>
+        <w:pStyle w:val="ListParagraph"/>
+        <w:numPr>
+          <w:ilvl w:val="0"/>
+          <w:numId w:val="10"/>
+        </w:numPr>
+      </w:pPr>
+      <w:r>
+        <w:t>while</w:t>
+      </w:r>
+    </w:p>
+    <w:p>
+      <w:pPr>
+        <w:pStyle w:val="ListParagraph"/>
+        <w:numPr>
+          <w:ilvl w:val="0"/>
+          <w:numId w:val="10"/>
+        </w:numPr>
+      </w:pPr>
+      <w:r>
+        <w:t>do while</w:t>
+      </w:r>
+    </w:p>
+    <w:p>
+      <w:pPr>
+        <w:pStyle w:val="ListParagraph"/>
+        <w:numPr>
+          <w:ilvl w:val="0"/>
+          <w:numId w:val="10"/>
+        </w:numPr>
+      </w:pPr>
+      <w:r>
+        <w:t>for in</w:t>
+      </w:r>
+      <w:r>
+        <w:t xml:space="preserve"> – each iteration returns index</w:t>
+      </w:r>
+    </w:p>
+    <w:p>
+      <w:pPr>
+        <w:pStyle w:val="ListParagraph"/>
+        <w:numPr>
+          <w:ilvl w:val="0"/>
+          <w:numId w:val="10"/>
+        </w:numPr>
+      </w:pPr>
+      <w:r>
+        <w:t>for of</w:t>
+      </w:r>
+      <w:r>
+        <w:t xml:space="preserve"> - each iteration returns element </w:t>
+      </w:r>
+    </w:p>
+    <w:p>
+      <w:pPr>
+        <w:pStyle w:val="Title"/>
+      </w:pPr>
+      <w:r>
+        <w:lastRenderedPageBreak/>
+        <w:t>Arrays</w:t>
+      </w:r>
+    </w:p>
+    <w:p>
+      <w:pPr>
+        <w:pStyle w:val="ListParagraph"/>
+        <w:numPr>
+          <w:ilvl w:val="0"/>
+          <w:numId w:val="11"/>
+        </w:numPr>
+      </w:pPr>
+      <w:r>
+        <w:t>push</w:t>
+      </w:r>
+    </w:p>
+    <w:p>
+      <w:pPr>
+        <w:pStyle w:val="ListParagraph"/>
+        <w:numPr>
+          <w:ilvl w:val="0"/>
+          <w:numId w:val="11"/>
+        </w:numPr>
+      </w:pPr>
+      <w:r>
+        <w:t>pop</w:t>
+      </w:r>
+    </w:p>
+    <w:p>
+      <w:pPr>
+        <w:pStyle w:val="ListParagraph"/>
+        <w:numPr>
+          <w:ilvl w:val="0"/>
+          <w:numId w:val="11"/>
+        </w:numPr>
+      </w:pPr>
+      <w:r>
+        <w:t>unshift</w:t>
+      </w:r>
+    </w:p>
+    <w:p>
+      <w:pPr>
+        <w:pStyle w:val="ListParagraph"/>
+        <w:numPr>
+          <w:ilvl w:val="0"/>
+          <w:numId w:val="11"/>
+        </w:numPr>
+      </w:pPr>
+      <w:r>
+        <w:t>shift</w:t>
+      </w:r>
+    </w:p>
+    <w:p>
+      <w:pPr>
+        <w:pStyle w:val="ListParagraph"/>
+        <w:numPr>
+          <w:ilvl w:val="0"/>
+          <w:numId w:val="11"/>
+        </w:numPr>
+      </w:pPr>
+      <w:r>
+        <w:t>delete</w:t>
+      </w:r>
+    </w:p>
+    <w:p>
+      <w:pPr>
+        <w:pStyle w:val="ListParagraph"/>
+        <w:numPr>
+          <w:ilvl w:val="0"/>
+          <w:numId w:val="11"/>
+        </w:numPr>
+      </w:pPr>
+      <w:r>
+        <w:t>splice</w:t>
+      </w:r>
+    </w:p>
+    <w:p>
+      <w:pPr>
+        <w:pStyle w:val="ListParagraph"/>
+        <w:numPr>
+          <w:ilvl w:val="0"/>
+          <w:numId w:val="11"/>
+        </w:numPr>
+      </w:pPr>
+      <w:r>
+        <w:t>slice</w:t>
+      </w:r>
+    </w:p>
+    <w:p>
+      <w:pPr>
+        <w:pStyle w:val="ListParagraph"/>
+        <w:numPr>
+          <w:ilvl w:val="0"/>
+          <w:numId w:val="11"/>
+        </w:numPr>
+      </w:pPr>
+      <w:r>
+        <w:t>concat</w:t>
+      </w:r>
+    </w:p>
+    <w:p>
+      <w:pPr>
+        <w:pStyle w:val="ListParagraph"/>
+        <w:numPr>
+          <w:ilvl w:val="0"/>
+          <w:numId w:val="11"/>
+        </w:numPr>
+      </w:pPr>
+      <w:r>
+        <w:t>join</w:t>
+      </w:r>
+    </w:p>
+    <w:p>
+      <w:pPr>
+        <w:pStyle w:val="Title"/>
+      </w:pPr>
+      <w:r>
+        <w:t>Functions</w:t>
+      </w:r>
+    </w:p>
+    <w:p>
+      <w:pPr>
+        <w:pStyle w:val="ListParagraph"/>
+        <w:numPr>
+          <w:ilvl w:val="0"/>
+          <w:numId w:val="12"/>
+        </w:numPr>
+      </w:pPr>
+      <w:r>
+        <w:t>Function with definition</w:t>
+      </w:r>
+    </w:p>
+    <w:p>
+      <w:pPr>
+        <w:jc w:val="right"/>
+        <w:rPr>
+          <w:noProof/>
+        </w:rPr>
+      </w:pPr>
+    </w:p>
+    <w:p>
+      <w:pPr>
+        <w:jc w:val="center"/>
+      </w:pPr>
+      <w:r>
+        <w:rPr>
+          <w:noProof/>
+        </w:rPr>
+        <w:drawing>
+          <wp:inline distT="0" distB="0" distL="0" distR="0">
+            <wp:extent cx="2769183" cy="1715918"/>
+            <wp:effectExtent l="19050" t="0" r="0" b="0"/>
+            <wp:docPr id="7" name="Picture 1"/>
+            <wp:cNvGraphicFramePr>
+              <a:graphicFrameLocks xmlns:a="http://schemas.openxmlformats.org/drawingml/2006/main" noChangeAspect="1"/>
+            </wp:cNvGraphicFramePr>
+            <a:graphic xmlns:a="http://schemas.openxmlformats.org/drawingml/2006/main">
+              <a:graphicData uri="http://schemas.openxmlformats.org/drawingml/2006/picture">
+                <pic:pic xmlns:pic="http://schemas.openxmlformats.org/drawingml/2006/picture">
+                  <pic:nvPicPr>
+                    <pic:cNvPr id="0" name="Picture 1"/>
+                    <pic:cNvPicPr>
+                      <a:picLocks noChangeAspect="1" noChangeArrowheads="1"/>
+                    </pic:cNvPicPr>
+                  </pic:nvPicPr>
+                  <pic:blipFill>
+                    <a:blip r:embed="rId18"/>
+                    <a:srcRect/>
+                    <a:stretch>
+                      <a:fillRect/>
+                    </a:stretch>
+                  </pic:blipFill>
+                  <pic:spPr bwMode="auto">
+                    <a:xfrm>
+                      <a:off x="0" y="0"/>
+                      <a:ext cx="2768987" cy="1715797"/>
+                    </a:xfrm>
+                    <a:prstGeom prst="rect">
+                      <a:avLst/>
+                    </a:prstGeom>
+                    <a:noFill/>
+                    <a:ln w="9525">
+                      <a:noFill/>
+                      <a:miter lim="800000"/>
+                      <a:headEnd/>
+                      <a:tailEnd/>
+                    </a:ln>
+                  </pic:spPr>
+                </pic:pic>
+              </a:graphicData>
+            </a:graphic>
+          </wp:inline>
+        </w:drawing>
+      </w:r>
+    </w:p>
+    <w:p>
+      <w:pPr>
+        <w:pStyle w:val="ListParagraph"/>
+        <w:numPr>
+          <w:ilvl w:val="0"/>
+          <w:numId w:val="12"/>
+        </w:numPr>
+      </w:pPr>
+      <w:r>
+        <w:t>Function with Expression (Anonymous Functions)</w:t>
+      </w:r>
+    </w:p>
+    <w:p>
+      <w:pPr>
+        <w:jc w:val="center"/>
+      </w:pPr>
+      <w:r>
+        <w:rPr>
+          <w:noProof/>
+        </w:rPr>
+        <w:drawing>
+          <wp:inline distT="0" distB="0" distL="0" distR="0">
+            <wp:extent cx="2771917" cy="1451981"/>
+            <wp:effectExtent l="19050" t="0" r="9383" b="0"/>
+            <wp:docPr id="10" name="Picture 10"/>
+            <wp:cNvGraphicFramePr>
+              <a:graphicFrameLocks xmlns:a="http://schemas.openxmlformats.org/drawingml/2006/main" noChangeAspect="1"/>
+            </wp:cNvGraphicFramePr>
+            <a:graphic xmlns:a="http://schemas.openxmlformats.org/drawingml/2006/main">
+              <a:graphicData uri="http://schemas.openxmlformats.org/drawingml/2006/picture">
+                <pic:pic xmlns:pic="http://schemas.openxmlformats.org/drawingml/2006/picture">
+                  <pic:nvPicPr>
+                    <pic:cNvPr id="0" name="Picture 10"/>
+                    <pic:cNvPicPr>
+                      <a:picLocks noChangeAspect="1" noChangeArrowheads="1"/>
+                    </pic:cNvPicPr>
+                  </pic:nvPicPr>
+                  <pic:blipFill>
+                    <a:blip r:embed="rId19"/>
+                    <a:srcRect/>
+                    <a:stretch>
+                      <a:fillRect/>
+                    </a:stretch>
+                  </pic:blipFill>
+                  <pic:spPr bwMode="auto">
+                    <a:xfrm>
+                      <a:off x="0" y="0"/>
+                      <a:ext cx="2776257" cy="1454254"/>
+                    </a:xfrm>
+                    <a:prstGeom prst="rect">
+                      <a:avLst/>
+                    </a:prstGeom>
+                    <a:noFill/>
+                    <a:ln w="9525">
+                      <a:noFill/>
+                      <a:miter lim="800000"/>
+                      <a:headEnd/>
+                      <a:tailEnd/>
+                    </a:ln>
+                  </pic:spPr>
+                </pic:pic>
+              </a:graphicData>
+            </a:graphic>
+          </wp:inline>
+        </w:drawing>
+      </w:r>
+    </w:p>
+    <w:p>
+      <w:pPr>
+        <w:jc w:val="center"/>
+      </w:pPr>
+    </w:p>
+    <w:p>
+      <w:pPr>
+        <w:jc w:val="center"/>
+      </w:pPr>
+    </w:p>
+    <w:p>
+      <w:pPr>
+        <w:pStyle w:val="ListParagraph"/>
+        <w:numPr>
+          <w:ilvl w:val="0"/>
+          <w:numId w:val="12"/>
+        </w:numPr>
+      </w:pPr>
+      <w:r>
+        <w:lastRenderedPageBreak/>
+        <w:t>Arrow Function</w:t>
+      </w:r>
+    </w:p>
+    <w:p>
+      <w:pPr>
+        <w:pStyle w:val="ListParagraph"/>
+        <w:jc w:val="center"/>
+      </w:pPr>
+      <w:r>
+        <w:rPr>
+          <w:noProof/>
+        </w:rPr>
+        <w:drawing>
+          <wp:inline distT="0" distB="0" distL="0" distR="0">
+            <wp:extent cx="3029585" cy="1569720"/>
+            <wp:effectExtent l="19050" t="0" r="0" b="0"/>
+            <wp:docPr id="13" name="Picture 13"/>
+            <wp:cNvGraphicFramePr>
+              <a:graphicFrameLocks xmlns:a="http://schemas.openxmlformats.org/drawingml/2006/main" noChangeAspect="1"/>
+            </wp:cNvGraphicFramePr>
+            <a:graphic xmlns:a="http://schemas.openxmlformats.org/drawingml/2006/main">
+              <a:graphicData uri="http://schemas.openxmlformats.org/drawingml/2006/picture">
+                <pic:pic xmlns:pic="http://schemas.openxmlformats.org/drawingml/2006/picture">
+                  <pic:nvPicPr>
+                    <pic:cNvPr id="0" name="Picture 13"/>
+                    <pic:cNvPicPr>
+                      <a:picLocks noChangeAspect="1" noChangeArrowheads="1"/>
+                    </pic:cNvPicPr>
+                  </pic:nvPicPr>
+                  <pic:blipFill>
+                    <a:blip r:embed="rId20"/>
+                    <a:srcRect/>
+                    <a:stretch>
+                      <a:fillRect/>
+                    </a:stretch>
+                  </pic:blipFill>
+                  <pic:spPr bwMode="auto">
+                    <a:xfrm>
+                      <a:off x="0" y="0"/>
+                      <a:ext cx="3029585" cy="1569720"/>
+                    </a:xfrm>
+                    <a:prstGeom prst="rect">
+                      <a:avLst/>
+                    </a:prstGeom>
+                    <a:noFill/>
+                    <a:ln w="9525">
+                      <a:noFill/>
+                      <a:miter lim="800000"/>
+                      <a:headEnd/>
+                      <a:tailEnd/>
+                    </a:ln>
+                  </pic:spPr>
+                </pic:pic>
+              </a:graphicData>
+            </a:graphic>
+          </wp:inline>
+        </w:drawing>
+      </w:r>
+    </w:p>
+    <w:p>
+      <w:pPr>
+        <w:pStyle w:val="ListParagraph"/>
+        <w:jc w:val="center"/>
+      </w:pPr>
+    </w:p>
+    <w:p>
+      <w:pPr>
+        <w:pStyle w:val="Title"/>
+      </w:pPr>
+      <w:r>
+        <w:t>Collections</w:t>
+      </w:r>
+    </w:p>
+    <w:p>
+      <w:pPr>
+        <w:pStyle w:val="ListParagraph"/>
+        <w:numPr>
+          <w:ilvl w:val="0"/>
+          <w:numId w:val="12"/>
+        </w:numPr>
+      </w:pPr>
+      <w:r>
+        <w:t>Set</w:t>
+      </w:r>
+    </w:p>
+    <w:p>
+      <w:pPr>
+        <w:pStyle w:val="ListParagraph"/>
+        <w:numPr>
+          <w:ilvl w:val="0"/>
+          <w:numId w:val="12"/>
+        </w:numPr>
+      </w:pPr>
+      <w:r>
+        <w:t>Map</w:t>
+      </w:r>
+    </w:p>
+    <w:p>
+      <w:pPr>
+        <w:pStyle w:val="Title"/>
+      </w:pPr>
+      <w:r>
+        <w:t>OOPS</w:t>
+      </w:r>
+    </w:p>
+    <w:p>
+      <w:pPr>
+        <w:pStyle w:val="ListParagraph"/>
+        <w:numPr>
+          <w:ilvl w:val="0"/>
+          <w:numId w:val="13"/>
+        </w:numPr>
+      </w:pPr>
+      <w:r>
+        <w:t>Objects</w:t>
+      </w:r>
+    </w:p>
+    <w:p>
+      <w:pPr>
+        <w:pStyle w:val="ListParagraph"/>
+        <w:numPr>
+          <w:ilvl w:val="0"/>
+          <w:numId w:val="13"/>
+        </w:numPr>
+      </w:pPr>
+      <w:r>
+        <w:t>class</w:t>
+      </w:r>
+    </w:p>
+    <w:p>
+      <w:pPr>
+        <w:pStyle w:val="ListParagraph"/>
+        <w:numPr>
+          <w:ilvl w:val="0"/>
+          <w:numId w:val="13"/>
+        </w:numPr>
+      </w:pPr>
+      <w:r>
+        <w:t>abstraction</w:t>
+      </w:r>
+    </w:p>
+    <w:p>
+      <w:pPr>
+        <w:pStyle w:val="ListParagraph"/>
+        <w:numPr>
+          <w:ilvl w:val="0"/>
+          <w:numId w:val="13"/>
+        </w:numPr>
+      </w:pPr>
+      <w:r>
+        <w:t>encapsulation</w:t>
+      </w:r>
+    </w:p>
+    <w:p>
+      <w:pPr>
+        <w:pStyle w:val="ListParagraph"/>
+        <w:numPr>
+          <w:ilvl w:val="0"/>
+          <w:numId w:val="13"/>
+        </w:numPr>
+      </w:pPr>
+      <w:r>
+        <w:t>polymorphism</w:t>
+      </w:r>
+    </w:p>
+    <w:p>
+      <w:pPr>
+        <w:pStyle w:val="ListParagraph"/>
+        <w:numPr>
+          <w:ilvl w:val="0"/>
+          <w:numId w:val="13"/>
+        </w:numPr>
+      </w:pPr>
+      <w:r>
+        <w:t>inheritance</w:t>
+      </w:r>
+    </w:p>
     <w:sectPr>
       <w:pgSz w:w="12240" w:h="15840"/>
       <w:pgMar w:top="1440" w:right="1440" w:bottom="1440" w:left="1440" w:header="708" w:footer="708" w:gutter="0"/>
@@ -2329,6 +2717,92 @@
 <file path=word/numbering.xml><?xml version="1.0" encoding="utf-8"?>
 <w:numbering xmlns:ve="http://schemas.openxmlformats.org/markup-compatibility/2006" xmlns:o="urn:schemas-microsoft-com:office:office" xmlns:r="http://schemas.openxmlformats.org/officeDocument/2006/relationships" xmlns:m="http://schemas.openxmlformats.org/officeDocument/2006/math" xmlns:v="urn:schemas-microsoft-com:vml" xmlns:wp="http://schemas.openxmlformats.org/drawingml/2006/wordprocessingDrawing" xmlns:w10="urn:schemas-microsoft-com:office:word" xmlns:w="http://schemas.openxmlformats.org/wordprocessingml/2006/main" xmlns:wne="http://schemas.microsoft.com/office/word/2006/wordml">
   <w:abstractNum w:abstractNumId="0">
+    <w:nsid w:val="08206B57"/>
+    <w:multiLevelType w:val="hybridMultilevel"/>
+    <w:tmpl w:val="8AEE662A"/>
+    <w:lvl w:ilvl="0" w:tplc="0409000F">
+      <w:start w:val="1"/>
+      <w:numFmt w:val="decimal"/>
+      <w:lvlText w:val="%1."/>
+      <w:lvlJc w:val="left"/>
+      <w:pPr>
+        <w:ind w:left="720" w:hanging="360"/>
+      </w:pPr>
+    </w:lvl>
+    <w:lvl w:ilvl="1" w:tplc="04090019" w:tentative="1">
+      <w:start w:val="1"/>
+      <w:numFmt w:val="lowerLetter"/>
+      <w:lvlText w:val="%2."/>
+      <w:lvlJc w:val="left"/>
+      <w:pPr>
+        <w:ind w:left="1440" w:hanging="360"/>
+      </w:pPr>
+    </w:lvl>
+    <w:lvl w:ilvl="2" w:tplc="0409001B" w:tentative="1">
+      <w:start w:val="1"/>
+      <w:numFmt w:val="lowerRoman"/>
+      <w:lvlText w:val="%3."/>
+      <w:lvlJc w:val="right"/>
+      <w:pPr>
+        <w:ind w:left="2160" w:hanging="180"/>
+      </w:pPr>
+    </w:lvl>
+    <w:lvl w:ilvl="3" w:tplc="0409000F" w:tentative="1">
+      <w:start w:val="1"/>
+      <w:numFmt w:val="decimal"/>
+      <w:lvlText w:val="%4."/>
+      <w:lvlJc w:val="left"/>
+      <w:pPr>
+        <w:ind w:left="2880" w:hanging="360"/>
+      </w:pPr>
+    </w:lvl>
+    <w:lvl w:ilvl="4" w:tplc="04090019" w:tentative="1">
+      <w:start w:val="1"/>
+      <w:numFmt w:val="lowerLetter"/>
+      <w:lvlText w:val="%5."/>
+      <w:lvlJc w:val="left"/>
+      <w:pPr>
+        <w:ind w:left="3600" w:hanging="360"/>
+      </w:pPr>
+    </w:lvl>
+    <w:lvl w:ilvl="5" w:tplc="0409001B" w:tentative="1">
+      <w:start w:val="1"/>
+      <w:numFmt w:val="lowerRoman"/>
+      <w:lvlText w:val="%6."/>
+      <w:lvlJc w:val="right"/>
+      <w:pPr>
+        <w:ind w:left="4320" w:hanging="180"/>
+      </w:pPr>
+    </w:lvl>
+    <w:lvl w:ilvl="6" w:tplc="0409000F" w:tentative="1">
+      <w:start w:val="1"/>
+      <w:numFmt w:val="decimal"/>
+      <w:lvlText w:val="%7."/>
+      <w:lvlJc w:val="left"/>
+      <w:pPr>
+        <w:ind w:left="5040" w:hanging="360"/>
+      </w:pPr>
+    </w:lvl>
+    <w:lvl w:ilvl="7" w:tplc="04090019" w:tentative="1">
+      <w:start w:val="1"/>
+      <w:numFmt w:val="lowerLetter"/>
+      <w:lvlText w:val="%8."/>
+      <w:lvlJc w:val="left"/>
+      <w:pPr>
+        <w:ind w:left="5760" w:hanging="360"/>
+      </w:pPr>
+    </w:lvl>
+    <w:lvl w:ilvl="8" w:tplc="0409001B" w:tentative="1">
+      <w:start w:val="1"/>
+      <w:numFmt w:val="lowerRoman"/>
+      <w:lvlText w:val="%9."/>
+      <w:lvlJc w:val="right"/>
+      <w:pPr>
+        <w:ind w:left="6480" w:hanging="180"/>
+      </w:pPr>
+    </w:lvl>
+  </w:abstractNum>
+  <w:abstractNum w:abstractNumId="1">
     <w:nsid w:val="105123B7"/>
     <w:multiLevelType w:val="multilevel"/>
     <w:tmpl w:val="0409001F"/>
@@ -2414,7 +2888,7 @@
       </w:pPr>
     </w:lvl>
   </w:abstractNum>
-  <w:abstractNum w:abstractNumId="1">
+  <w:abstractNum w:abstractNumId="2">
     <w:nsid w:val="2DE02CCD"/>
     <w:multiLevelType w:val="hybridMultilevel"/>
     <w:tmpl w:val="2D98A576"/>
@@ -2527,7 +3001,7 @@
       </w:rPr>
     </w:lvl>
   </w:abstractNum>
-  <w:abstractNum w:abstractNumId="2">
+  <w:abstractNum w:abstractNumId="3">
     <w:nsid w:val="2EE13528"/>
     <w:multiLevelType w:val="multilevel"/>
     <w:tmpl w:val="0409001F"/>
@@ -2613,7 +3087,7 @@
       </w:pPr>
     </w:lvl>
   </w:abstractNum>
-  <w:abstractNum w:abstractNumId="3">
+  <w:abstractNum w:abstractNumId="4">
     <w:nsid w:val="3D1D31CE"/>
     <w:multiLevelType w:val="multilevel"/>
     <w:tmpl w:val="0409001F"/>
@@ -2699,7 +3173,233 @@
       </w:pPr>
     </w:lvl>
   </w:abstractNum>
-  <w:abstractNum w:abstractNumId="4">
+  <w:abstractNum w:abstractNumId="5">
+    <w:nsid w:val="3D470A3F"/>
+    <w:multiLevelType w:val="hybridMultilevel"/>
+    <w:tmpl w:val="A866D2F2"/>
+    <w:lvl w:ilvl="0" w:tplc="04090001">
+      <w:start w:val="1"/>
+      <w:numFmt w:val="bullet"/>
+      <w:lvlText w:val=""/>
+      <w:lvlJc w:val="left"/>
+      <w:pPr>
+        <w:ind w:left="720" w:hanging="360"/>
+      </w:pPr>
+      <w:rPr>
+        <w:rFonts w:ascii="Symbol" w:hAnsi="Symbol" w:hint="default"/>
+      </w:rPr>
+    </w:lvl>
+    <w:lvl w:ilvl="1" w:tplc="04090003" w:tentative="1">
+      <w:start w:val="1"/>
+      <w:numFmt w:val="bullet"/>
+      <w:lvlText w:val="o"/>
+      <w:lvlJc w:val="left"/>
+      <w:pPr>
+        <w:ind w:left="1440" w:hanging="360"/>
+      </w:pPr>
+      <w:rPr>
+        <w:rFonts w:ascii="Courier New" w:hAnsi="Courier New" w:cs="Courier New" w:hint="default"/>
+      </w:rPr>
+    </w:lvl>
+    <w:lvl w:ilvl="2" w:tplc="04090005" w:tentative="1">
+      <w:start w:val="1"/>
+      <w:numFmt w:val="bullet"/>
+      <w:lvlText w:val=""/>
+      <w:lvlJc w:val="left"/>
+      <w:pPr>
+        <w:ind w:left="2160" w:hanging="360"/>
+      </w:pPr>
+      <w:rPr>
+        <w:rFonts w:ascii="Wingdings" w:hAnsi="Wingdings" w:hint="default"/>
+      </w:rPr>
+    </w:lvl>
+    <w:lvl w:ilvl="3" w:tplc="04090001" w:tentative="1">
+      <w:start w:val="1"/>
+      <w:numFmt w:val="bullet"/>
+      <w:lvlText w:val=""/>
+      <w:lvlJc w:val="left"/>
+      <w:pPr>
+        <w:ind w:left="2880" w:hanging="360"/>
+      </w:pPr>
+      <w:rPr>
+        <w:rFonts w:ascii="Symbol" w:hAnsi="Symbol" w:hint="default"/>
+      </w:rPr>
+    </w:lvl>
+    <w:lvl w:ilvl="4" w:tplc="04090003" w:tentative="1">
+      <w:start w:val="1"/>
+      <w:numFmt w:val="bullet"/>
+      <w:lvlText w:val="o"/>
+      <w:lvlJc w:val="left"/>
+      <w:pPr>
+        <w:ind w:left="3600" w:hanging="360"/>
+      </w:pPr>
+      <w:rPr>
+        <w:rFonts w:ascii="Courier New" w:hAnsi="Courier New" w:cs="Courier New" w:hint="default"/>
+      </w:rPr>
+    </w:lvl>
+    <w:lvl w:ilvl="5" w:tplc="04090005" w:tentative="1">
+      <w:start w:val="1"/>
+      <w:numFmt w:val="bullet"/>
+      <w:lvlText w:val=""/>
+      <w:lvlJc w:val="left"/>
+      <w:pPr>
+        <w:ind w:left="4320" w:hanging="360"/>
+      </w:pPr>
+      <w:rPr>
+        <w:rFonts w:ascii="Wingdings" w:hAnsi="Wingdings" w:hint="default"/>
+      </w:rPr>
+    </w:lvl>
+    <w:lvl w:ilvl="6" w:tplc="04090001" w:tentative="1">
+      <w:start w:val="1"/>
+      <w:numFmt w:val="bullet"/>
+      <w:lvlText w:val=""/>
+      <w:lvlJc w:val="left"/>
+      <w:pPr>
+        <w:ind w:left="5040" w:hanging="360"/>
+      </w:pPr>
+      <w:rPr>
+        <w:rFonts w:ascii="Symbol" w:hAnsi="Symbol" w:hint="default"/>
+      </w:rPr>
+    </w:lvl>
+    <w:lvl w:ilvl="7" w:tplc="04090003" w:tentative="1">
+      <w:start w:val="1"/>
+      <w:numFmt w:val="bullet"/>
+      <w:lvlText w:val="o"/>
+      <w:lvlJc w:val="left"/>
+      <w:pPr>
+        <w:ind w:left="5760" w:hanging="360"/>
+      </w:pPr>
+      <w:rPr>
+        <w:rFonts w:ascii="Courier New" w:hAnsi="Courier New" w:cs="Courier New" w:hint="default"/>
+      </w:rPr>
+    </w:lvl>
+    <w:lvl w:ilvl="8" w:tplc="04090005" w:tentative="1">
+      <w:start w:val="1"/>
+      <w:numFmt w:val="bullet"/>
+      <w:lvlText w:val=""/>
+      <w:lvlJc w:val="left"/>
+      <w:pPr>
+        <w:ind w:left="6480" w:hanging="360"/>
+      </w:pPr>
+      <w:rPr>
+        <w:rFonts w:ascii="Wingdings" w:hAnsi="Wingdings" w:hint="default"/>
+      </w:rPr>
+    </w:lvl>
+  </w:abstractNum>
+  <w:abstractNum w:abstractNumId="6">
+    <w:nsid w:val="40246A46"/>
+    <w:multiLevelType w:val="hybridMultilevel"/>
+    <w:tmpl w:val="AA445D56"/>
+    <w:lvl w:ilvl="0" w:tplc="0409000B">
+      <w:start w:val="1"/>
+      <w:numFmt w:val="bullet"/>
+      <w:lvlText w:val=""/>
+      <w:lvlJc w:val="left"/>
+      <w:pPr>
+        <w:ind w:left="720" w:hanging="360"/>
+      </w:pPr>
+      <w:rPr>
+        <w:rFonts w:ascii="Wingdings" w:hAnsi="Wingdings" w:hint="default"/>
+      </w:rPr>
+    </w:lvl>
+    <w:lvl w:ilvl="1" w:tplc="04090003" w:tentative="1">
+      <w:start w:val="1"/>
+      <w:numFmt w:val="bullet"/>
+      <w:lvlText w:val="o"/>
+      <w:lvlJc w:val="left"/>
+      <w:pPr>
+        <w:ind w:left="1440" w:hanging="360"/>
+      </w:pPr>
+      <w:rPr>
+        <w:rFonts w:ascii="Courier New" w:hAnsi="Courier New" w:cs="Courier New" w:hint="default"/>
+      </w:rPr>
+    </w:lvl>
+    <w:lvl w:ilvl="2" w:tplc="04090005" w:tentative="1">
+      <w:start w:val="1"/>
+      <w:numFmt w:val="bullet"/>
+      <w:lvlText w:val=""/>
+      <w:lvlJc w:val="left"/>
+      <w:pPr>
+        <w:ind w:left="2160" w:hanging="360"/>
+      </w:pPr>
+      <w:rPr>
+        <w:rFonts w:ascii="Wingdings" w:hAnsi="Wingdings" w:hint="default"/>
+      </w:rPr>
+    </w:lvl>
+    <w:lvl w:ilvl="3" w:tplc="04090001" w:tentative="1">
+      <w:start w:val="1"/>
+      <w:numFmt w:val="bullet"/>
+      <w:lvlText w:val=""/>
+      <w:lvlJc w:val="left"/>
+      <w:pPr>
+        <w:ind w:left="2880" w:hanging="360"/>
+      </w:pPr>
+      <w:rPr>
+        <w:rFonts w:ascii="Symbol" w:hAnsi="Symbol" w:hint="default"/>
+      </w:rPr>
+    </w:lvl>
+    <w:lvl w:ilvl="4" w:tplc="04090003" w:tentative="1">
+      <w:start w:val="1"/>
+      <w:numFmt w:val="bullet"/>
+      <w:lvlText w:val="o"/>
+      <w:lvlJc w:val="left"/>
+      <w:pPr>
+        <w:ind w:left="3600" w:hanging="360"/>
+      </w:pPr>
+      <w:rPr>
+        <w:rFonts w:ascii="Courier New" w:hAnsi="Courier New" w:cs="Courier New" w:hint="default"/>
+      </w:rPr>
+    </w:lvl>
+    <w:lvl w:ilvl="5" w:tplc="04090005" w:tentative="1">
+      <w:start w:val="1"/>
+      <w:numFmt w:val="bullet"/>
+      <w:lvlText w:val=""/>
+      <w:lvlJc w:val="left"/>
+      <w:pPr>
+        <w:ind w:left="4320" w:hanging="360"/>
+      </w:pPr>
+      <w:rPr>
+        <w:rFonts w:ascii="Wingdings" w:hAnsi="Wingdings" w:hint="default"/>
+      </w:rPr>
+    </w:lvl>
+    <w:lvl w:ilvl="6" w:tplc="04090001" w:tentative="1">
+      <w:start w:val="1"/>
+      <w:numFmt w:val="bullet"/>
+      <w:lvlText w:val=""/>
+      <w:lvlJc w:val="left"/>
+      <w:pPr>
+        <w:ind w:left="5040" w:hanging="360"/>
+      </w:pPr>
+      <w:rPr>
+        <w:rFonts w:ascii="Symbol" w:hAnsi="Symbol" w:hint="default"/>
+      </w:rPr>
+    </w:lvl>
+    <w:lvl w:ilvl="7" w:tplc="04090003" w:tentative="1">
+      <w:start w:val="1"/>
+      <w:numFmt w:val="bullet"/>
+      <w:lvlText w:val="o"/>
+      <w:lvlJc w:val="left"/>
+      <w:pPr>
+        <w:ind w:left="5760" w:hanging="360"/>
+      </w:pPr>
+      <w:rPr>
+        <w:rFonts w:ascii="Courier New" w:hAnsi="Courier New" w:cs="Courier New" w:hint="default"/>
+      </w:rPr>
+    </w:lvl>
+    <w:lvl w:ilvl="8" w:tplc="04090005" w:tentative="1">
+      <w:start w:val="1"/>
+      <w:numFmt w:val="bullet"/>
+      <w:lvlText w:val=""/>
+      <w:lvlJc w:val="left"/>
+      <w:pPr>
+        <w:ind w:left="6480" w:hanging="360"/>
+      </w:pPr>
+      <w:rPr>
+        <w:rFonts w:ascii="Wingdings" w:hAnsi="Wingdings" w:hint="default"/>
+      </w:rPr>
+    </w:lvl>
+  </w:abstractNum>
+  <w:abstractNum w:abstractNumId="7">
     <w:nsid w:val="427673A2"/>
     <w:multiLevelType w:val="multilevel"/>
     <w:tmpl w:val="0409001F"/>
@@ -2785,7 +3485,93 @@
       </w:pPr>
     </w:lvl>
   </w:abstractNum>
-  <w:abstractNum w:abstractNumId="5">
+  <w:abstractNum w:abstractNumId="8">
+    <w:nsid w:val="4B6E7B1E"/>
+    <w:multiLevelType w:val="hybridMultilevel"/>
+    <w:tmpl w:val="1CC4FB8E"/>
+    <w:lvl w:ilvl="0" w:tplc="0409000F">
+      <w:start w:val="1"/>
+      <w:numFmt w:val="decimal"/>
+      <w:lvlText w:val="%1."/>
+      <w:lvlJc w:val="left"/>
+      <w:pPr>
+        <w:ind w:left="720" w:hanging="360"/>
+      </w:pPr>
+    </w:lvl>
+    <w:lvl w:ilvl="1" w:tplc="04090019" w:tentative="1">
+      <w:start w:val="1"/>
+      <w:numFmt w:val="lowerLetter"/>
+      <w:lvlText w:val="%2."/>
+      <w:lvlJc w:val="left"/>
+      <w:pPr>
+        <w:ind w:left="1440" w:hanging="360"/>
+      </w:pPr>
+    </w:lvl>
+    <w:lvl w:ilvl="2" w:tplc="0409001B" w:tentative="1">
+      <w:start w:val="1"/>
+      <w:numFmt w:val="lowerRoman"/>
+      <w:lvlText w:val="%3."/>
+      <w:lvlJc w:val="right"/>
+      <w:pPr>
+        <w:ind w:left="2160" w:hanging="180"/>
+      </w:pPr>
+    </w:lvl>
+    <w:lvl w:ilvl="3" w:tplc="0409000F" w:tentative="1">
+      <w:start w:val="1"/>
+      <w:numFmt w:val="decimal"/>
+      <w:lvlText w:val="%4."/>
+      <w:lvlJc w:val="left"/>
+      <w:pPr>
+        <w:ind w:left="2880" w:hanging="360"/>
+      </w:pPr>
+    </w:lvl>
+    <w:lvl w:ilvl="4" w:tplc="04090019" w:tentative="1">
+      <w:start w:val="1"/>
+      <w:numFmt w:val="lowerLetter"/>
+      <w:lvlText w:val="%5."/>
+      <w:lvlJc w:val="left"/>
+      <w:pPr>
+        <w:ind w:left="3600" w:hanging="360"/>
+      </w:pPr>
+    </w:lvl>
+    <w:lvl w:ilvl="5" w:tplc="0409001B" w:tentative="1">
+      <w:start w:val="1"/>
+      <w:numFmt w:val="lowerRoman"/>
+      <w:lvlText w:val="%6."/>
+      <w:lvlJc w:val="right"/>
+      <w:pPr>
+        <w:ind w:left="4320" w:hanging="180"/>
+      </w:pPr>
+    </w:lvl>
+    <w:lvl w:ilvl="6" w:tplc="0409000F" w:tentative="1">
+      <w:start w:val="1"/>
+      <w:numFmt w:val="decimal"/>
+      <w:lvlText w:val="%7."/>
+      <w:lvlJc w:val="left"/>
+      <w:pPr>
+        <w:ind w:left="5040" w:hanging="360"/>
+      </w:pPr>
+    </w:lvl>
+    <w:lvl w:ilvl="7" w:tplc="04090019" w:tentative="1">
+      <w:start w:val="1"/>
+      <w:numFmt w:val="lowerLetter"/>
+      <w:lvlText w:val="%8."/>
+      <w:lvlJc w:val="left"/>
+      <w:pPr>
+        <w:ind w:left="5760" w:hanging="360"/>
+      </w:pPr>
+    </w:lvl>
+    <w:lvl w:ilvl="8" w:tplc="0409001B" w:tentative="1">
+      <w:start w:val="1"/>
+      <w:numFmt w:val="lowerRoman"/>
+      <w:lvlText w:val="%9."/>
+      <w:lvlJc w:val="right"/>
+      <w:pPr>
+        <w:ind w:left="6480" w:hanging="180"/>
+      </w:pPr>
+    </w:lvl>
+  </w:abstractNum>
+  <w:abstractNum w:abstractNumId="9">
     <w:nsid w:val="4B85676C"/>
     <w:multiLevelType w:val="multilevel"/>
     <w:tmpl w:val="0409001F"/>
@@ -2871,7 +3657,120 @@
       </w:pPr>
     </w:lvl>
   </w:abstractNum>
-  <w:abstractNum w:abstractNumId="6">
+  <w:abstractNum w:abstractNumId="10">
+    <w:nsid w:val="5E3F7122"/>
+    <w:multiLevelType w:val="hybridMultilevel"/>
+    <w:tmpl w:val="ED383B5E"/>
+    <w:lvl w:ilvl="0" w:tplc="0409000B">
+      <w:start w:val="1"/>
+      <w:numFmt w:val="bullet"/>
+      <w:lvlText w:val=""/>
+      <w:lvlJc w:val="left"/>
+      <w:pPr>
+        <w:ind w:left="720" w:hanging="360"/>
+      </w:pPr>
+      <w:rPr>
+        <w:rFonts w:ascii="Wingdings" w:hAnsi="Wingdings" w:hint="default"/>
+      </w:rPr>
+    </w:lvl>
+    <w:lvl w:ilvl="1" w:tplc="04090003" w:tentative="1">
+      <w:start w:val="1"/>
+      <w:numFmt w:val="bullet"/>
+      <w:lvlText w:val="o"/>
+      <w:lvlJc w:val="left"/>
+      <w:pPr>
+        <w:ind w:left="1440" w:hanging="360"/>
+      </w:pPr>
+      <w:rPr>
+        <w:rFonts w:ascii="Courier New" w:hAnsi="Courier New" w:cs="Courier New" w:hint="default"/>
+      </w:rPr>
+    </w:lvl>
+    <w:lvl w:ilvl="2" w:tplc="04090005" w:tentative="1">
+      <w:start w:val="1"/>
+      <w:numFmt w:val="bullet"/>
+      <w:lvlText w:val=""/>
+      <w:lvlJc w:val="left"/>
+      <w:pPr>
+        <w:ind w:left="2160" w:hanging="360"/>
+      </w:pPr>
+      <w:rPr>
+        <w:rFonts w:ascii="Wingdings" w:hAnsi="Wingdings" w:hint="default"/>
+      </w:rPr>
+    </w:lvl>
+    <w:lvl w:ilvl="3" w:tplc="04090001" w:tentative="1">
+      <w:start w:val="1"/>
+      <w:numFmt w:val="bullet"/>
+      <w:lvlText w:val=""/>
+      <w:lvlJc w:val="left"/>
+      <w:pPr>
+        <w:ind w:left="2880" w:hanging="360"/>
+      </w:pPr>
+      <w:rPr>
+        <w:rFonts w:ascii="Symbol" w:hAnsi="Symbol" w:hint="default"/>
+      </w:rPr>
+    </w:lvl>
+    <w:lvl w:ilvl="4" w:tplc="04090003" w:tentative="1">
+      <w:start w:val="1"/>
+      <w:numFmt w:val="bullet"/>
+      <w:lvlText w:val="o"/>
+      <w:lvlJc w:val="left"/>
+      <w:pPr>
+        <w:ind w:left="3600" w:hanging="360"/>
+      </w:pPr>
+      <w:rPr>
+        <w:rFonts w:ascii="Courier New" w:hAnsi="Courier New" w:cs="Courier New" w:hint="default"/>
+      </w:rPr>
+    </w:lvl>
+    <w:lvl w:ilvl="5" w:tplc="04090005" w:tentative="1">
+      <w:start w:val="1"/>
+      <w:numFmt w:val="bullet"/>
+      <w:lvlText w:val=""/>
+      <w:lvlJc w:val="left"/>
+      <w:pPr>
+        <w:ind w:left="4320" w:hanging="360"/>
+      </w:pPr>
+      <w:rPr>
+        <w:rFonts w:ascii="Wingdings" w:hAnsi="Wingdings" w:hint="default"/>
+      </w:rPr>
+    </w:lvl>
+    <w:lvl w:ilvl="6" w:tplc="04090001" w:tentative="1">
+      <w:start w:val="1"/>
+      <w:numFmt w:val="bullet"/>
+      <w:lvlText w:val=""/>
+      <w:lvlJc w:val="left"/>
+      <w:pPr>
+        <w:ind w:left="5040" w:hanging="360"/>
+      </w:pPr>
+      <w:rPr>
+        <w:rFonts w:ascii="Symbol" w:hAnsi="Symbol" w:hint="default"/>
+      </w:rPr>
+    </w:lvl>
+    <w:lvl w:ilvl="7" w:tplc="04090003" w:tentative="1">
+      <w:start w:val="1"/>
+      <w:numFmt w:val="bullet"/>
+      <w:lvlText w:val="o"/>
+      <w:lvlJc w:val="left"/>
+      <w:pPr>
+        <w:ind w:left="5760" w:hanging="360"/>
+      </w:pPr>
+      <w:rPr>
+        <w:rFonts w:ascii="Courier New" w:hAnsi="Courier New" w:cs="Courier New" w:hint="default"/>
+      </w:rPr>
+    </w:lvl>
+    <w:lvl w:ilvl="8" w:tplc="04090005" w:tentative="1">
+      <w:start w:val="1"/>
+      <w:numFmt w:val="bullet"/>
+      <w:lvlText w:val=""/>
+      <w:lvlJc w:val="left"/>
+      <w:pPr>
+        <w:ind w:left="6480" w:hanging="360"/>
+      </w:pPr>
+      <w:rPr>
+        <w:rFonts w:ascii="Wingdings" w:hAnsi="Wingdings" w:hint="default"/>
+      </w:rPr>
+    </w:lvl>
+  </w:abstractNum>
+  <w:abstractNum w:abstractNumId="11">
     <w:nsid w:val="63E7729D"/>
     <w:multiLevelType w:val="multilevel"/>
     <w:tmpl w:val="0409001F"/>
@@ -2957,7 +3856,7 @@
       </w:pPr>
     </w:lvl>
   </w:abstractNum>
-  <w:abstractNum w:abstractNumId="7">
+  <w:abstractNum w:abstractNumId="12">
     <w:nsid w:val="7B0D7DF1"/>
     <w:multiLevelType w:val="hybridMultilevel"/>
     <w:tmpl w:val="A49EB25A"/>
@@ -3071,28 +3970,43 @@
     </w:lvl>
   </w:abstractNum>
   <w:num w:numId="1">
+    <w:abstractNumId w:val="2"/>
+  </w:num>
+  <w:num w:numId="2">
     <w:abstractNumId w:val="1"/>
   </w:num>
-  <w:num w:numId="2">
+  <w:num w:numId="3">
+    <w:abstractNumId w:val="11"/>
+  </w:num>
+  <w:num w:numId="4">
+    <w:abstractNumId w:val="3"/>
+  </w:num>
+  <w:num w:numId="5">
+    <w:abstractNumId w:val="12"/>
+  </w:num>
+  <w:num w:numId="6">
+    <w:abstractNumId w:val="9"/>
+  </w:num>
+  <w:num w:numId="7">
+    <w:abstractNumId w:val="4"/>
+  </w:num>
+  <w:num w:numId="8">
+    <w:abstractNumId w:val="7"/>
+  </w:num>
+  <w:num w:numId="9">
     <w:abstractNumId w:val="0"/>
   </w:num>
-  <w:num w:numId="3">
+  <w:num w:numId="10">
+    <w:abstractNumId w:val="8"/>
+  </w:num>
+  <w:num w:numId="11">
+    <w:abstractNumId w:val="5"/>
+  </w:num>
+  <w:num w:numId="12">
     <w:abstractNumId w:val="6"/>
   </w:num>
-  <w:num w:numId="4">
-    <w:abstractNumId w:val="2"/>
-  </w:num>
-  <w:num w:numId="5">
-    <w:abstractNumId w:val="7"/>
-  </w:num>
-  <w:num w:numId="6">
-    <w:abstractNumId w:val="5"/>
-  </w:num>
-  <w:num w:numId="7">
-    <w:abstractNumId w:val="3"/>
-  </w:num>
-  <w:num w:numId="8">
-    <w:abstractNumId w:val="4"/>
+  <w:num w:numId="13">
+    <w:abstractNumId w:val="10"/>
   </w:num>
 </w:numbering>
 </file>
@@ -3256,6 +4170,7 @@
   <w:style w:type="paragraph" w:default="1" w:styleId="Normal">
     <w:name w:val="Normal"/>
     <w:qFormat/>
+    <w:rsid w:val="002404D1"/>
   </w:style>
   <w:style w:type="paragraph" w:styleId="Heading1">
     <w:name w:val="heading 1"/>

</xml_diff>